<commit_message>
Update Infrastructure Report 1.docx
</commit_message>
<xml_diff>
--- a/Infrastructure Report 1.docx
+++ b/Infrastructure Report 1.docx
@@ -2,8 +2,6 @@
 <file path=word/document.xml><?xml version="1.0" encoding="utf-8"?>
 <w:document xmlns:wpc="http://schemas.microsoft.com/office/word/2010/wordprocessingCanvas" xmlns:cx="http://schemas.microsoft.com/office/drawing/2014/chartex" xmlns:cx1="http://schemas.microsoft.com/office/drawing/2015/9/8/chartex" xmlns:cx2="http://schemas.microsoft.com/office/drawing/2015/10/21/chartex" xmlns:cx3="http://schemas.microsoft.com/office/drawing/2016/5/9/chartex" xmlns:cx4="http://schemas.microsoft.com/office/drawing/2016/5/10/chartex" xmlns:cx5="http://schemas.microsoft.com/office/drawing/2016/5/11/chartex" xmlns:cx6="http://schemas.microsoft.com/office/drawing/2016/5/12/chartex" xmlns:cx7="http://schemas.microsoft.com/office/drawing/2016/5/13/chartex" xmlns:cx8="http://schemas.microsoft.com/office/drawing/2016/5/14/chartex" xmlns:mc="http://schemas.openxmlformats.org/markup-compatibility/2006" xmlns:aink="http://schemas.microsoft.com/office/drawing/2016/ink" xmlns:am3d="http://schemas.microsoft.com/office/drawing/2017/model3d" xmlns:o="urn:schemas-microsoft-com:office:office" xmlns:r="http://schemas.openxmlformats.org/officeDocument/2006/relationships" xmlns:m="http://schemas.openxmlformats.org/officeDocument/2006/math" xmlns:v="urn:schemas-microsoft-com:vml" xmlns:wp14="http://schemas.microsoft.com/office/word/2010/wordprocessingDrawing" xmlns:wp="http://schemas.openxmlformats.org/drawingml/2006/wordprocessingDrawing" xmlns:w10="urn:schemas-microsoft-com:office:word" xmlns:w="http://schemas.openxmlformats.org/wordprocessingml/2006/main" xmlns:w14="http://schemas.microsoft.com/office/word/2010/wordml" xmlns:w15="http://schemas.microsoft.com/office/word/2012/wordml" xmlns:w16cid="http://schemas.microsoft.com/office/word/2016/wordml/cid" xmlns:w16se="http://schemas.microsoft.com/office/word/2015/wordml/symex" xmlns:wpg="http://schemas.microsoft.com/office/word/2010/wordprocessingGroup" xmlns:wpi="http://schemas.microsoft.com/office/word/2010/wordprocessingInk" xmlns:wne="http://schemas.microsoft.com/office/word/2006/wordml" xmlns:wps="http://schemas.microsoft.com/office/word/2010/wordprocessingShape" mc:Ignorable="w14 w15 w16se w16cid wp14">
   <w:body>
-    <w:bookmarkStart w:id="0" w:name="_GoBack" w:displacedByCustomXml="next"/>
-    <w:bookmarkEnd w:id="0" w:displacedByCustomXml="next"/>
     <w:sdt>
       <w:sdtPr>
         <w:id w:val="1001237509"/>
@@ -12,6 +10,7 @@
           <w:docPartUnique/>
         </w:docPartObj>
       </w:sdtPr>
+      <w:sdtEndPr/>
       <w:sdtContent>
         <w:p>
           <w:r>
@@ -21,7 +20,7 @@
             <mc:AlternateContent>
               <mc:Choice Requires="wps">
                 <w:drawing>
-                  <wp:anchor distT="0" distB="0" distL="114300" distR="114300" simplePos="0" relativeHeight="251659264" behindDoc="1" locked="0" layoutInCell="1" allowOverlap="1" wp14:anchorId="645B66B6" wp14:editId="0FF01FF4">
+                  <wp:anchor distT="0" distB="0" distL="114300" distR="114300" simplePos="0" relativeHeight="251658240" behindDoc="1" locked="0" layoutInCell="1" allowOverlap="1" wp14:anchorId="645B66B6" wp14:editId="1BEEFF3A">
                     <wp:simplePos x="0" y="0"/>
                     <wp:positionH relativeFrom="margin">
                       <wp:align>center</wp:align>
@@ -79,8 +78,8 @@
                                   <w:tblDescription w:val="Cover page info"/>
                                 </w:tblPr>
                                 <w:tblGrid>
-                                  <w:gridCol w:w="797"/>
-                                  <w:gridCol w:w="9967"/>
+                                  <w:gridCol w:w="820"/>
+                                  <w:gridCol w:w="10263"/>
                                 </w:tblGrid>
                                 <w:tr>
                                   <w:trPr>
@@ -110,6 +109,7 @@
                                       <w:dataBinding w:prefixMappings="xmlns:ns0='http://purl.org/dc/elements/1.1/' xmlns:ns1='http://schemas.openxmlformats.org/package/2006/metadata/core-properties' " w:xpath="/ns1:coreProperties[1]/ns0:title[1]" w:storeItemID="{6C3C8BC8-F283-45AE-878A-BAB7291924A1}"/>
                                       <w:text/>
                                     </w:sdtPr>
+                                    <w:sdtEndPr/>
                                     <w:sdtContent>
                                       <w:tc>
                                         <w:tcPr>
@@ -136,7 +136,7 @@
                                               <w:sz w:val="96"/>
                                               <w:szCs w:val="96"/>
                                             </w:rPr>
-                                            <w:t xml:space="preserve">Virtual Machine Configuration </w:t>
+                                            <w:t>Virtual Machine Configuration</w:t>
                                           </w:r>
                                         </w:p>
                                       </w:tc>
@@ -213,6 +213,7 @@
                                           <w:dataBinding w:prefixMappings="xmlns:ns0='http://purl.org/dc/elements/1.1/' xmlns:ns1='http://schemas.openxmlformats.org/package/2006/metadata/core-properties' " w:xpath="/ns1:coreProperties[1]/ns0:creator[1]" w:storeItemID="{6C3C8BC8-F283-45AE-878A-BAB7291924A1}"/>
                                           <w:text/>
                                         </w:sdtPr>
+                                        <w:sdtEndPr/>
                                         <w:sdtContent>
                                           <w:r>
                                             <w:rPr>
@@ -241,6 +242,7 @@
                                         <w:dataBinding w:prefixMappings="xmlns:ns0='http://purl.org/dc/elements/1.1/' xmlns:ns1='http://schemas.openxmlformats.org/package/2006/metadata/core-properties' " w:xpath="/ns1:coreProperties[1]/ns1:category[1]" w:storeItemID="{6C3C8BC8-F283-45AE-878A-BAB7291924A1}"/>
                                         <w:text/>
                                       </w:sdtPr>
+                                      <w:sdtEndPr/>
                                       <w:sdtContent>
                                         <w:p>
                                           <w:pPr>
@@ -286,6 +288,7 @@
                                           <w:calendar w:val="gregorian"/>
                                         </w:date>
                                       </w:sdtPr>
+                                      <w:sdtEndPr/>
                                       <w:sdtContent>
                                         <w:p>
                                           <w:pPr>
@@ -339,7 +342,7 @@
                     <v:stroke joinstyle="miter"/>
                     <v:path gradientshapeok="t" o:connecttype="rect"/>
                   </v:shapetype>
-                  <v:shape id="Text Box 1" o:spid="_x0000_s1026" type="#_x0000_t202" alt="Cover page content layout" style="position:absolute;margin-left:0;margin-top:72.7pt;width:553.9pt;height:194.25pt;z-index:-251657216;visibility:visible;mso-wrap-style:square;mso-width-percent:906;mso-height-percent:0;mso-wrap-distance-left:9pt;mso-wrap-distance-top:0;mso-wrap-distance-right:9pt;mso-wrap-distance-bottom:0;mso-position-horizontal:center;mso-position-horizontal-relative:margin;mso-position-vertical:absolute;mso-position-vertical-relative:page;mso-width-percent:906;mso-height-percent:0;mso-width-relative:page;mso-height-relative:margin;v-text-anchor:top" o:gfxdata="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" filled="f" stroked="f" strokeweight=".5pt">
+                  <v:shape id="Text Box 1" o:spid="_x0000_s1026" type="#_x0000_t202" alt="Cover page content layout" style="position:absolute;margin-left:0;margin-top:72.7pt;width:553.9pt;height:194.25pt;z-index:-251658240;visibility:visible;mso-wrap-style:square;mso-width-percent:906;mso-height-percent:0;mso-wrap-distance-left:9pt;mso-wrap-distance-top:0;mso-wrap-distance-right:9pt;mso-wrap-distance-bottom:0;mso-position-horizontal:center;mso-position-horizontal-relative:margin;mso-position-vertical:absolute;mso-position-vertical-relative:page;mso-width-percent:906;mso-height-percent:0;mso-width-relative:page;mso-height-relative:margin;v-text-anchor:top" o:gfxdata="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" filled="f" stroked="f" strokeweight=".5pt">
                     <v:textbox inset="0,0,0,0">
                       <w:txbxContent>
                         <w:tbl>
@@ -353,8 +356,8 @@
                             <w:tblDescription w:val="Cover page info"/>
                           </w:tblPr>
                           <w:tblGrid>
-                            <w:gridCol w:w="797"/>
-                            <w:gridCol w:w="9967"/>
+                            <w:gridCol w:w="820"/>
+                            <w:gridCol w:w="10263"/>
                           </w:tblGrid>
                           <w:tr>
                             <w:trPr>
@@ -384,6 +387,7 @@
                                 <w:dataBinding w:prefixMappings="xmlns:ns0='http://purl.org/dc/elements/1.1/' xmlns:ns1='http://schemas.openxmlformats.org/package/2006/metadata/core-properties' " w:xpath="/ns1:coreProperties[1]/ns0:title[1]" w:storeItemID="{6C3C8BC8-F283-45AE-878A-BAB7291924A1}"/>
                                 <w:text/>
                               </w:sdtPr>
+                              <w:sdtEndPr/>
                               <w:sdtContent>
                                 <w:tc>
                                   <w:tcPr>
@@ -410,7 +414,7 @@
                                         <w:sz w:val="96"/>
                                         <w:szCs w:val="96"/>
                                       </w:rPr>
-                                      <w:t xml:space="preserve">Virtual Machine Configuration </w:t>
+                                      <w:t>Virtual Machine Configuration</w:t>
                                     </w:r>
                                   </w:p>
                                 </w:tc>
@@ -487,6 +491,7 @@
                                     <w:dataBinding w:prefixMappings="xmlns:ns0='http://purl.org/dc/elements/1.1/' xmlns:ns1='http://schemas.openxmlformats.org/package/2006/metadata/core-properties' " w:xpath="/ns1:coreProperties[1]/ns0:creator[1]" w:storeItemID="{6C3C8BC8-F283-45AE-878A-BAB7291924A1}"/>
                                     <w:text/>
                                   </w:sdtPr>
+                                  <w:sdtEndPr/>
                                   <w:sdtContent>
                                     <w:r>
                                       <w:rPr>
@@ -515,6 +520,7 @@
                                   <w:dataBinding w:prefixMappings="xmlns:ns0='http://purl.org/dc/elements/1.1/' xmlns:ns1='http://schemas.openxmlformats.org/package/2006/metadata/core-properties' " w:xpath="/ns1:coreProperties[1]/ns1:category[1]" w:storeItemID="{6C3C8BC8-F283-45AE-878A-BAB7291924A1}"/>
                                   <w:text/>
                                 </w:sdtPr>
+                                <w:sdtEndPr/>
                                 <w:sdtContent>
                                   <w:p>
                                     <w:pPr>
@@ -560,6 +566,7 @@
                                     <w:calendar w:val="gregorian"/>
                                   </w:date>
                                 </w:sdtPr>
+                                <w:sdtEndPr/>
                                 <w:sdtContent>
                                   <w:p>
                                     <w:pPr>
@@ -605,6 +612,12 @@
     </w:sdt>
     <w:sdt>
       <w:sdtPr>
+        <w:rPr>
+          <w:rFonts w:asciiTheme="minorHAnsi" w:eastAsiaTheme="minorHAnsi" w:hAnsiTheme="minorHAnsi" w:cstheme="minorBidi"/>
+          <w:sz w:val="22"/>
+          <w:szCs w:val="22"/>
+          <w:lang w:val="en-GB"/>
+        </w:rPr>
         <w:id w:val="-1736775050"/>
         <w:docPartObj>
           <w:docPartGallery w:val="Table of Contents"/>
@@ -613,13 +626,9 @@
       </w:sdtPr>
       <w:sdtEndPr>
         <w:rPr>
-          <w:rFonts w:asciiTheme="minorHAnsi" w:eastAsiaTheme="minorHAnsi" w:hAnsiTheme="minorHAnsi" w:cstheme="minorBidi"/>
           <w:b/>
           <w:bCs/>
           <w:noProof/>
-          <w:sz w:val="22"/>
-          <w:szCs w:val="22"/>
-          <w:lang w:val="en-GB"/>
         </w:rPr>
       </w:sdtEndPr>
       <w:sdtContent>
@@ -638,7 +647,9 @@
               <w:tab w:val="right" w:leader="dot" w:pos="9016"/>
             </w:tabs>
             <w:rPr>
+              <w:rFonts w:eastAsiaTheme="minorEastAsia"/>
               <w:noProof/>
+              <w:lang w:eastAsia="en-GB"/>
             </w:rPr>
           </w:pPr>
           <w:r>
@@ -650,7 +661,7 @@
           <w:r>
             <w:fldChar w:fldCharType="separate"/>
           </w:r>
-          <w:hyperlink w:anchor="_Toc37426123" w:history="1">
+          <w:hyperlink w:anchor="_Toc37606950" w:history="1">
             <w:r>
               <w:rPr>
                 <w:rStyle w:val="Hyperlink"/>
@@ -677,7 +688,7 @@
                 <w:noProof/>
                 <w:webHidden/>
               </w:rPr>
-              <w:instrText xml:space="preserve"> PAGEREF _Toc37426123 \h </w:instrText>
+              <w:instrText xml:space="preserve"> PAGEREF _Toc37606950 \h </w:instrText>
             </w:r>
             <w:r>
               <w:rPr>
@@ -715,16 +726,18 @@
               <w:tab w:val="right" w:leader="dot" w:pos="9016"/>
             </w:tabs>
             <w:rPr>
+              <w:rFonts w:eastAsiaTheme="minorEastAsia"/>
               <w:noProof/>
+              <w:lang w:eastAsia="en-GB"/>
             </w:rPr>
           </w:pPr>
-          <w:hyperlink w:anchor="_Toc37426124" w:history="1">
+          <w:hyperlink w:anchor="_Toc37606951" w:history="1">
             <w:r>
               <w:rPr>
                 <w:rStyle w:val="Hyperlink"/>
                 <w:noProof/>
               </w:rPr>
-              <w:t>User Accounts</w:t>
+              <w:t>Admins</w:t>
             </w:r>
             <w:r>
               <w:rPr>
@@ -745,7 +758,7 @@
                 <w:noProof/>
                 <w:webHidden/>
               </w:rPr>
-              <w:instrText xml:space="preserve"> PAGEREF _Toc37426124 \h </w:instrText>
+              <w:instrText xml:space="preserve"> PAGEREF _Toc37606951 \h </w:instrText>
             </w:r>
             <w:r>
               <w:rPr>
@@ -765,7 +778,7 @@
                 <w:noProof/>
                 <w:webHidden/>
               </w:rPr>
-              <w:t>2</w:t>
+              <w:t>3</w:t>
             </w:r>
             <w:r>
               <w:rPr>
@@ -783,16 +796,18 @@
               <w:tab w:val="right" w:leader="dot" w:pos="9016"/>
             </w:tabs>
             <w:rPr>
+              <w:rFonts w:eastAsiaTheme="minorEastAsia"/>
               <w:noProof/>
+              <w:lang w:eastAsia="en-GB"/>
             </w:rPr>
           </w:pPr>
-          <w:hyperlink w:anchor="_Toc37426125" w:history="1">
+          <w:hyperlink w:anchor="_Toc37606952" w:history="1">
             <w:r>
               <w:rPr>
                 <w:rStyle w:val="Hyperlink"/>
                 <w:noProof/>
               </w:rPr>
-              <w:t>Admins</w:t>
+              <w:t>Securing root user</w:t>
             </w:r>
             <w:r>
               <w:rPr>
@@ -813,7 +828,7 @@
                 <w:noProof/>
                 <w:webHidden/>
               </w:rPr>
-              <w:instrText xml:space="preserve"> PAGEREF _Toc37426125 \h </w:instrText>
+              <w:instrText xml:space="preserve"> PAGEREF _Toc37606952 \h </w:instrText>
             </w:r>
             <w:r>
               <w:rPr>
@@ -833,7 +848,7 @@
                 <w:noProof/>
                 <w:webHidden/>
               </w:rPr>
-              <w:t>2</w:t>
+              <w:t>6</w:t>
             </w:r>
             <w:r>
               <w:rPr>
@@ -851,16 +866,18 @@
               <w:tab w:val="right" w:leader="dot" w:pos="9016"/>
             </w:tabs>
             <w:rPr>
+              <w:rFonts w:eastAsiaTheme="minorEastAsia"/>
               <w:noProof/>
+              <w:lang w:eastAsia="en-GB"/>
             </w:rPr>
           </w:pPr>
-          <w:hyperlink w:anchor="_Toc37426126" w:history="1">
+          <w:hyperlink w:anchor="_Toc37606953" w:history="1">
             <w:r>
               <w:rPr>
                 <w:rStyle w:val="Hyperlink"/>
                 <w:noProof/>
               </w:rPr>
-              <w:t>Securing root user</w:t>
+              <w:t>User accounts</w:t>
             </w:r>
             <w:r>
               <w:rPr>
@@ -881,7 +898,7 @@
                 <w:noProof/>
                 <w:webHidden/>
               </w:rPr>
-              <w:instrText xml:space="preserve"> PAGEREF _Toc37426126 \h </w:instrText>
+              <w:instrText xml:space="preserve"> PAGEREF _Toc37606953 \h </w:instrText>
             </w:r>
             <w:r>
               <w:rPr>
@@ -901,7 +918,7 @@
                 <w:noProof/>
                 <w:webHidden/>
               </w:rPr>
-              <w:t>2</w:t>
+              <w:t>7</w:t>
             </w:r>
             <w:r>
               <w:rPr>
@@ -919,10 +936,12 @@
               <w:tab w:val="right" w:leader="dot" w:pos="9016"/>
             </w:tabs>
             <w:rPr>
+              <w:rFonts w:eastAsiaTheme="minorEastAsia"/>
               <w:noProof/>
+              <w:lang w:eastAsia="en-GB"/>
             </w:rPr>
           </w:pPr>
-          <w:hyperlink w:anchor="_Toc37426127" w:history="1">
+          <w:hyperlink w:anchor="_Toc37606954" w:history="1">
             <w:r>
               <w:rPr>
                 <w:rStyle w:val="Hyperlink"/>
@@ -949,7 +968,7 @@
                 <w:noProof/>
                 <w:webHidden/>
               </w:rPr>
-              <w:instrText xml:space="preserve"> PAGEREF _Toc37426127 \h </w:instrText>
+              <w:instrText xml:space="preserve"> PAGEREF _Toc37606954 \h </w:instrText>
             </w:r>
             <w:r>
               <w:rPr>
@@ -969,7 +988,7 @@
                 <w:noProof/>
                 <w:webHidden/>
               </w:rPr>
-              <w:t>2</w:t>
+              <w:t>7</w:t>
             </w:r>
             <w:r>
               <w:rPr>
@@ -987,10 +1006,12 @@
               <w:tab w:val="right" w:leader="dot" w:pos="9016"/>
             </w:tabs>
             <w:rPr>
+              <w:rFonts w:eastAsiaTheme="minorEastAsia"/>
               <w:noProof/>
+              <w:lang w:eastAsia="en-GB"/>
             </w:rPr>
           </w:pPr>
-          <w:hyperlink w:anchor="_Toc37426128" w:history="1">
+          <w:hyperlink w:anchor="_Toc37606955" w:history="1">
             <w:r>
               <w:rPr>
                 <w:rStyle w:val="Hyperlink"/>
@@ -1017,7 +1038,7 @@
                 <w:noProof/>
                 <w:webHidden/>
               </w:rPr>
-              <w:instrText xml:space="preserve"> PAGEREF _Toc37426128 \h </w:instrText>
+              <w:instrText xml:space="preserve"> PAGEREF _Toc37606955 \h </w:instrText>
             </w:r>
             <w:r>
               <w:rPr>
@@ -1037,7 +1058,7 @@
                 <w:noProof/>
                 <w:webHidden/>
               </w:rPr>
-              <w:t>2</w:t>
+              <w:t>7</w:t>
             </w:r>
             <w:r>
               <w:rPr>
@@ -1055,10 +1076,12 @@
               <w:tab w:val="right" w:leader="dot" w:pos="9016"/>
             </w:tabs>
             <w:rPr>
+              <w:rFonts w:eastAsiaTheme="minorEastAsia"/>
               <w:noProof/>
+              <w:lang w:eastAsia="en-GB"/>
             </w:rPr>
           </w:pPr>
-          <w:hyperlink w:anchor="_Toc37426129" w:history="1">
+          <w:hyperlink w:anchor="_Toc37606956" w:history="1">
             <w:r>
               <w:rPr>
                 <w:rStyle w:val="Hyperlink"/>
@@ -1085,7 +1108,7 @@
                 <w:noProof/>
                 <w:webHidden/>
               </w:rPr>
-              <w:instrText xml:space="preserve"> PAGEREF _Toc37426129 \h </w:instrText>
+              <w:instrText xml:space="preserve"> PAGEREF _Toc37606956 \h </w:instrText>
             </w:r>
             <w:r>
               <w:rPr>
@@ -1105,7 +1128,7 @@
                 <w:noProof/>
                 <w:webHidden/>
               </w:rPr>
-              <w:t>2</w:t>
+              <w:t>7</w:t>
             </w:r>
             <w:r>
               <w:rPr>
@@ -1123,10 +1146,12 @@
               <w:tab w:val="right" w:leader="dot" w:pos="9016"/>
             </w:tabs>
             <w:rPr>
+              <w:rFonts w:eastAsiaTheme="minorEastAsia"/>
               <w:noProof/>
+              <w:lang w:eastAsia="en-GB"/>
             </w:rPr>
           </w:pPr>
-          <w:hyperlink w:anchor="_Toc37426130" w:history="1">
+          <w:hyperlink w:anchor="_Toc37606957" w:history="1">
             <w:r>
               <w:rPr>
                 <w:rStyle w:val="Hyperlink"/>
@@ -1153,7 +1178,7 @@
                 <w:noProof/>
                 <w:webHidden/>
               </w:rPr>
-              <w:instrText xml:space="preserve"> PAGEREF _Toc37426130 \h </w:instrText>
+              <w:instrText xml:space="preserve"> PAGEREF _Toc37606957 \h </w:instrText>
             </w:r>
             <w:r>
               <w:rPr>
@@ -1173,7 +1198,7 @@
                 <w:noProof/>
                 <w:webHidden/>
               </w:rPr>
-              <w:t>2</w:t>
+              <w:t>7</w:t>
             </w:r>
             <w:r>
               <w:rPr>
@@ -1191,10 +1216,12 @@
               <w:tab w:val="right" w:leader="dot" w:pos="9016"/>
             </w:tabs>
             <w:rPr>
+              <w:rFonts w:eastAsiaTheme="minorEastAsia"/>
               <w:noProof/>
+              <w:lang w:eastAsia="en-GB"/>
             </w:rPr>
           </w:pPr>
-          <w:hyperlink w:anchor="_Toc37426131" w:history="1">
+          <w:hyperlink w:anchor="_Toc37606958" w:history="1">
             <w:r>
               <w:rPr>
                 <w:rStyle w:val="Hyperlink"/>
@@ -1221,7 +1248,7 @@
                 <w:noProof/>
                 <w:webHidden/>
               </w:rPr>
-              <w:instrText xml:space="preserve"> PAGEREF _Toc37426131 \h </w:instrText>
+              <w:instrText xml:space="preserve"> PAGEREF _Toc37606958 \h </w:instrText>
             </w:r>
             <w:r>
               <w:rPr>
@@ -1241,7 +1268,77 @@
                 <w:noProof/>
                 <w:webHidden/>
               </w:rPr>
-              <w:t>2</w:t>
+              <w:t>7</w:t>
+            </w:r>
+            <w:r>
+              <w:rPr>
+                <w:noProof/>
+                <w:webHidden/>
+              </w:rPr>
+              <w:fldChar w:fldCharType="end"/>
+            </w:r>
+          </w:hyperlink>
+        </w:p>
+        <w:p>
+          <w:pPr>
+            <w:pStyle w:val="TOC1"/>
+            <w:tabs>
+              <w:tab w:val="right" w:leader="dot" w:pos="9016"/>
+            </w:tabs>
+            <w:rPr>
+              <w:rFonts w:eastAsiaTheme="minorEastAsia"/>
+              <w:noProof/>
+              <w:lang w:eastAsia="en-GB"/>
+            </w:rPr>
+          </w:pPr>
+          <w:hyperlink w:anchor="_Toc37606959" w:history="1">
+            <w:r>
+              <w:rPr>
+                <w:rStyle w:val="Hyperlink"/>
+                <w:noProof/>
+              </w:rPr>
+              <w:t>Bibliography</w:t>
+            </w:r>
+            <w:r>
+              <w:rPr>
+                <w:noProof/>
+                <w:webHidden/>
+              </w:rPr>
+              <w:tab/>
+            </w:r>
+            <w:r>
+              <w:rPr>
+                <w:noProof/>
+                <w:webHidden/>
+              </w:rPr>
+              <w:fldChar w:fldCharType="begin"/>
+            </w:r>
+            <w:r>
+              <w:rPr>
+                <w:noProof/>
+                <w:webHidden/>
+              </w:rPr>
+              <w:instrText xml:space="preserve"> PAGEREF _Toc37606959 \h </w:instrText>
+            </w:r>
+            <w:r>
+              <w:rPr>
+                <w:noProof/>
+                <w:webHidden/>
+              </w:rPr>
+            </w:r>
+            <w:r>
+              <w:rPr>
+                <w:noProof/>
+                <w:webHidden/>
+              </w:rPr>
+              <w:fldChar w:fldCharType="separate"/>
+            </w:r>
+            <w:r>
+              <w:rPr>
+                <w:noProof/>
+                <w:webHidden/>
+              </w:rPr>
+              <w:t>8</w:t>
             </w:r>
             <w:r>
               <w:rPr>
@@ -1268,10 +1365,12 @@
       <w:pPr>
         <w:pStyle w:val="Heading1"/>
       </w:pPr>
+      <w:bookmarkStart w:id="0" w:name="_GoBack"/>
+      <w:bookmarkEnd w:id="0"/>
       <w:r>
         <w:br w:type="page"/>
       </w:r>
-      <w:bookmarkStart w:id="1" w:name="_Toc37426123"/>
+      <w:bookmarkStart w:id="1" w:name="_Toc37606950"/>
       <w:r>
         <w:lastRenderedPageBreak/>
         <w:t>Virtual Machine Beginning State</w:t>
@@ -1319,15 +1418,13 @@
         <w:t>o</w:t>
       </w:r>
       <w:r>
-        <w:t>nce edited the admin can save and exit the file by pressing escape the providing the “:</w:t>
-      </w:r>
-      <w:proofErr w:type="spellStart"/>
-      <w:r>
-        <w:t>wq</w:t>
-      </w:r>
-      <w:proofErr w:type="spellEnd"/>
-      <w:r>
-        <w:t>” command. Confirmation of writing the hostname can be found in figure 1.</w:t>
+        <w:t>nce edited the admin can save and exit the file by pressing escape</w:t>
+      </w:r>
+      <w:r>
+        <w:t xml:space="preserve"> and</w:t>
+      </w:r>
+      <w:r>
+        <w:t xml:space="preserve"> providing the “:wq” command. Confirmation of writing the hostname can be found in figure 1.</w:t>
       </w:r>
     </w:p>
     <w:p>
@@ -1336,7 +1433,7 @@
           <w:noProof/>
         </w:rPr>
         <w:drawing>
-          <wp:anchor distT="0" distB="0" distL="114300" distR="114300" simplePos="0" relativeHeight="251660288" behindDoc="1" locked="0" layoutInCell="1" allowOverlap="1" wp14:anchorId="59F1941C" wp14:editId="28C0E5DF">
+          <wp:anchor distT="0" distB="0" distL="114300" distR="114300" simplePos="0" relativeHeight="251659264" behindDoc="1" locked="0" layoutInCell="1" allowOverlap="1" wp14:anchorId="59F1941C" wp14:editId="3AC22598">
             <wp:simplePos x="0" y="0"/>
             <wp:positionH relativeFrom="column">
               <wp:posOffset>1680210</wp:posOffset>
@@ -1419,23 +1516,7 @@
     </w:p>
     <w:p>
       <w:r>
-        <w:t>The VM can then be rebooted and connection to the internet can be tested by pinging an IP address (Google DNS 8.8.8.8), your own IP address can also be found by issuing the command “</w:t>
-      </w:r>
-      <w:proofErr w:type="spellStart"/>
-      <w:r>
-        <w:t>ip</w:t>
-      </w:r>
-      <w:proofErr w:type="spellEnd"/>
-      <w:r>
-        <w:t xml:space="preserve"> </w:t>
-      </w:r>
-      <w:proofErr w:type="spellStart"/>
-      <w:r>
-        <w:t>addr</w:t>
-      </w:r>
-      <w:proofErr w:type="spellEnd"/>
-      <w:r>
-        <w:t xml:space="preserve">” which will print all the network connectivity information which can be found in figure 2. In this case the IP address for this VM is 150.237.92.31 as found in section 2 of figure 2.  </w:t>
+        <w:t xml:space="preserve">The VM can then be rebooted and connection to the internet can be tested by pinging an IP address (Google DNS 8.8.8.8), your own IP address can also be found by issuing the command “ip addr” which will print all the network connectivity information which can be found in figure 2. In this case the IP address for this VM is 150.237.92.31 as found in section 2 of figure 2.  </w:t>
       </w:r>
     </w:p>
     <w:p>
@@ -1444,7 +1525,7 @@
           <w:noProof/>
         </w:rPr>
         <w:drawing>
-          <wp:anchor distT="0" distB="0" distL="114300" distR="114300" simplePos="0" relativeHeight="251661312" behindDoc="1" locked="0" layoutInCell="1" allowOverlap="1" wp14:anchorId="1788E16C" wp14:editId="50D2A2C0">
+          <wp:anchor distT="0" distB="0" distL="114300" distR="114300" simplePos="0" relativeHeight="251660288" behindDoc="1" locked="0" layoutInCell="1" allowOverlap="1" wp14:anchorId="1788E16C" wp14:editId="452903AC">
             <wp:simplePos x="0" y="0"/>
             <wp:positionH relativeFrom="margin">
               <wp:align>center</wp:align>
@@ -1533,23 +1614,7 @@
         <w:t xml:space="preserve">Once a connection has been established the admin can check if all the packages from the Arch Linux Distribution are </w:t>
       </w:r>
       <w:r>
-        <w:t>up to date with “</w:t>
-      </w:r>
-      <w:proofErr w:type="spellStart"/>
-      <w:r>
-        <w:t>pacman</w:t>
-      </w:r>
-      <w:proofErr w:type="spellEnd"/>
-      <w:r>
-        <w:t xml:space="preserve"> -</w:t>
-      </w:r>
-      <w:proofErr w:type="spellStart"/>
-      <w:r>
-        <w:t>Syy</w:t>
-      </w:r>
-      <w:proofErr w:type="spellEnd"/>
-      <w:r>
-        <w:t xml:space="preserve">” which checks all the packages that the install has and what it depends on checking if they are up to date or not. This can be shown in figure 3.  </w:t>
+        <w:t xml:space="preserve">up to date with “pacman -Syy” which checks all the packages that the install has and what it depends on checking if they are up to date or not. This can be shown in figure 3.  </w:t>
       </w:r>
     </w:p>
     <w:p>
@@ -1558,7 +1623,7 @@
           <w:noProof/>
         </w:rPr>
         <w:drawing>
-          <wp:anchor distT="0" distB="0" distL="114300" distR="114300" simplePos="0" relativeHeight="251662336" behindDoc="1" locked="0" layoutInCell="1" allowOverlap="1" wp14:anchorId="41736301" wp14:editId="38E34433">
+          <wp:anchor distT="0" distB="0" distL="114300" distR="114300" simplePos="0" relativeHeight="251661312" behindDoc="1" locked="0" layoutInCell="1" allowOverlap="1" wp14:anchorId="41736301" wp14:editId="517EB3F3">
             <wp:simplePos x="0" y="0"/>
             <wp:positionH relativeFrom="margin">
               <wp:align>center</wp:align>
@@ -1641,31 +1706,13 @@
     </w:p>
     <w:p>
       <w:r>
-        <w:t xml:space="preserve">Other installs can be done with </w:t>
-      </w:r>
-      <w:proofErr w:type="spellStart"/>
-      <w:r>
-        <w:t>pacman</w:t>
-      </w:r>
-      <w:proofErr w:type="spellEnd"/>
-      <w:r>
-        <w:t xml:space="preserve"> as well such as installing a new more convenient text </w:t>
-      </w:r>
-      <w:proofErr w:type="gramStart"/>
-      <w:r>
-        <w:t>editor</w:t>
-      </w:r>
-      <w:proofErr w:type="gramEnd"/>
-      <w:r>
-        <w:t xml:space="preserve"> so the admin does not have to use vim. Nano (text editor) can be installed by using “</w:t>
-      </w:r>
-      <w:proofErr w:type="spellStart"/>
-      <w:r>
-        <w:t>pacman</w:t>
-      </w:r>
-      <w:proofErr w:type="spellEnd"/>
-      <w:r>
-        <w:t xml:space="preserve"> -Sy nano” to synchronise and fetch the latest copy of the editor. This install can be found in figure 4. The manual pages can also be installed so that the user can use “man nano” to get a help sheet of all the provided commands </w:t>
+        <w:t xml:space="preserve">Other installs can be done with pacman as well such as installing a new more convenient text </w:t>
+      </w:r>
+      <w:r>
+        <w:t>editor,</w:t>
+      </w:r>
+      <w:r>
+        <w:t xml:space="preserve"> so the admin does not have to use vim. Nano (text editor) can be installed by using “pacman -Sy nano” to synchronise and fetch the latest copy of the editor. This install can be found in figure 4. The manual pages can also be installed so that the user can use “man nano” to get a help sheet of all the provided commands </w:t>
       </w:r>
       <w:r>
         <w:t xml:space="preserve">nano offers. </w:t>
@@ -1680,7 +1727,7 @@
           <w:noProof/>
         </w:rPr>
         <w:drawing>
-          <wp:anchor distT="0" distB="0" distL="114300" distR="114300" simplePos="0" relativeHeight="251663360" behindDoc="1" locked="0" layoutInCell="1" allowOverlap="1" wp14:anchorId="0C9CC5BC" wp14:editId="74E4ECAC">
+          <wp:anchor distT="0" distB="0" distL="114300" distR="114300" simplePos="0" relativeHeight="251662336" behindDoc="1" locked="0" layoutInCell="1" allowOverlap="1" wp14:anchorId="0C9CC5BC" wp14:editId="04CA62A6">
             <wp:simplePos x="0" y="0"/>
             <wp:positionH relativeFrom="margin">
               <wp:align>center</wp:align>
@@ -1773,7 +1820,7 @@
           <w:noProof/>
         </w:rPr>
         <w:drawing>
-          <wp:anchor distT="0" distB="0" distL="114300" distR="114300" simplePos="0" relativeHeight="251664384" behindDoc="1" locked="0" layoutInCell="1" allowOverlap="1" wp14:anchorId="17FD51D0" wp14:editId="330B9B36">
+          <wp:anchor distT="0" distB="0" distL="114300" distR="114300" simplePos="0" relativeHeight="251663360" behindDoc="1" locked="0" layoutInCell="1" allowOverlap="1" wp14:anchorId="17FD51D0" wp14:editId="633726F6">
             <wp:simplePos x="0" y="0"/>
             <wp:positionH relativeFrom="margin">
               <wp:align>center</wp:align>
@@ -1837,15 +1884,7 @@
         </w:drawing>
       </w:r>
       <w:r>
-        <w:t>Nano can now be tested by changing the “</w:t>
-      </w:r>
-      <w:proofErr w:type="spellStart"/>
-      <w:r>
-        <w:t>motd</w:t>
-      </w:r>
-      <w:proofErr w:type="spellEnd"/>
-      <w:r>
-        <w:t xml:space="preserve">” file in the “etc” folder, this is the message that shows up when the VM is successfully logged into. You can find the nano example in figure 5. </w:t>
+        <w:t xml:space="preserve">Nano can now be tested by changing the “motd” file in the “etc” folder, this is the message that shows up when the VM is successfully logged into. You can find the nano example in figure 5. </w:t>
       </w:r>
     </w:p>
     <w:p/>
@@ -1873,46 +1912,1009 @@
           <w:i/>
           <w:iCs/>
         </w:rPr>
-        <w:t xml:space="preserve">Figure 5: Nano </w:t>
-      </w:r>
-      <w:proofErr w:type="spellStart"/>
-      <w:r>
-        <w:rPr>
-          <w:i/>
-          <w:iCs/>
-        </w:rPr>
-        <w:t>motd</w:t>
-      </w:r>
-      <w:proofErr w:type="spellEnd"/>
+        <w:t>Figure 5: Nano motd</w:t>
+      </w:r>
     </w:p>
     <w:p>
       <w:pPr>
         <w:pStyle w:val="Heading1"/>
       </w:pPr>
-      <w:bookmarkStart w:id="2" w:name="_Toc37426125"/>
-      <w:r>
+      <w:bookmarkStart w:id="2" w:name="_Toc37606951"/>
+      <w:r>
+        <w:t>Admins</w:t>
+      </w:r>
+      <w:bookmarkEnd w:id="2"/>
+    </w:p>
+    <w:p>
+      <w:r>
+        <w:t xml:space="preserve">Part of securely locking down </w:t>
+      </w:r>
+      <w:r>
+        <w:t>a virtual machine is to create admins that have access to run high level commands that a normal user may not have access to. Their prime use is to keep the system functional for the users it supports. To create an admin account the “useradd -m &lt;username&gt;” command can be supplied which will add a user with a home directory (-m) of whatever user name supplied. For this system both James Duncan and Ashley Williamson will require an admin account so both accounts should be created. This is shown in Figure 6.</w:t>
+      </w:r>
+    </w:p>
+    <w:p>
+      <w:pPr>
+        <w:rPr>
+          <w:noProof/>
+        </w:rPr>
+      </w:pPr>
+      <w:r>
+        <w:br w:type="page"/>
+      </w:r>
+    </w:p>
+    <w:p>
+      <w:r>
+        <w:rPr>
+          <w:noProof/>
+        </w:rPr>
         <w:lastRenderedPageBreak/>
-        <w:t>Admins</w:t>
-      </w:r>
-      <w:bookmarkEnd w:id="2"/>
+        <mc:AlternateContent>
+          <mc:Choice Requires="wpg">
+            <w:drawing>
+              <wp:anchor distT="0" distB="0" distL="114300" distR="114300" simplePos="0" relativeHeight="251666432" behindDoc="1" locked="0" layoutInCell="1" allowOverlap="1" wp14:anchorId="6B0A829C" wp14:editId="3DF3ACCF">
+                <wp:simplePos x="0" y="0"/>
+                <wp:positionH relativeFrom="margin">
+                  <wp:align>center</wp:align>
+                </wp:positionH>
+                <wp:positionV relativeFrom="paragraph">
+                  <wp:posOffset>534</wp:posOffset>
+                </wp:positionV>
+                <wp:extent cx="4140200" cy="488950"/>
+                <wp:effectExtent l="0" t="0" r="0" b="6350"/>
+                <wp:wrapTight wrapText="bothSides">
+                  <wp:wrapPolygon edited="0">
+                    <wp:start x="0" y="0"/>
+                    <wp:lineTo x="0" y="21039"/>
+                    <wp:lineTo x="21467" y="21039"/>
+                    <wp:lineTo x="21467" y="0"/>
+                    <wp:lineTo x="0" y="0"/>
+                  </wp:wrapPolygon>
+                </wp:wrapTight>
+                <wp:docPr id="4" name="Group 4"/>
+                <wp:cNvGraphicFramePr/>
+                <a:graphic xmlns:a="http://schemas.openxmlformats.org/drawingml/2006/main">
+                  <a:graphicData uri="http://schemas.microsoft.com/office/word/2010/wordprocessingGroup">
+                    <wpg:wgp>
+                      <wpg:cNvGrpSpPr/>
+                      <wpg:grpSpPr>
+                        <a:xfrm>
+                          <a:off x="0" y="0"/>
+                          <a:ext cx="4140200" cy="488950"/>
+                          <a:chOff x="0" y="0"/>
+                          <a:chExt cx="4140200" cy="489509"/>
+                        </a:xfrm>
+                      </wpg:grpSpPr>
+                      <pic:pic xmlns:pic="http://schemas.openxmlformats.org/drawingml/2006/picture">
+                        <pic:nvPicPr>
+                          <pic:cNvPr id="26" name="Picture 26"/>
+                          <pic:cNvPicPr>
+                            <a:picLocks noChangeAspect="1"/>
+                          </pic:cNvPicPr>
+                        </pic:nvPicPr>
+                        <pic:blipFill rotWithShape="1">
+                          <a:blip r:embed="rId10">
+                            <a:extLst>
+                              <a:ext uri="{28A0092B-C50C-407E-A947-70E740481C1C}">
+                                <a14:useLocalDpi xmlns:a14="http://schemas.microsoft.com/office/drawing/2010/main" val="0"/>
+                              </a:ext>
+                            </a:extLst>
+                          </a:blip>
+                          <a:srcRect t="14288"/>
+                          <a:stretch/>
+                        </pic:blipFill>
+                        <pic:spPr bwMode="auto">
+                          <a:xfrm>
+                            <a:off x="0" y="138989"/>
+                            <a:ext cx="4140200" cy="350520"/>
+                          </a:xfrm>
+                          <a:prstGeom prst="rect">
+                            <a:avLst/>
+                          </a:prstGeom>
+                          <a:ln>
+                            <a:noFill/>
+                          </a:ln>
+                          <a:extLst>
+                            <a:ext uri="{53640926-AAD7-44D8-BBD7-CCE9431645EC}">
+                              <a14:shadowObscured xmlns:a14="http://schemas.microsoft.com/office/drawing/2010/main"/>
+                            </a:ext>
+                          </a:extLst>
+                        </pic:spPr>
+                      </pic:pic>
+                      <pic:pic xmlns:pic="http://schemas.openxmlformats.org/drawingml/2006/picture">
+                        <pic:nvPicPr>
+                          <pic:cNvPr id="25" name="Picture 25"/>
+                          <pic:cNvPicPr>
+                            <a:picLocks noChangeAspect="1"/>
+                          </pic:cNvPicPr>
+                        </pic:nvPicPr>
+                        <pic:blipFill rotWithShape="1">
+                          <a:blip r:embed="rId11">
+                            <a:extLst>
+                              <a:ext uri="{28A0092B-C50C-407E-A947-70E740481C1C}">
+                                <a14:useLocalDpi xmlns:a14="http://schemas.microsoft.com/office/drawing/2010/main" val="0"/>
+                              </a:ext>
+                            </a:extLst>
+                          </a:blip>
+                          <a:srcRect b="57080"/>
+                          <a:stretch/>
+                        </pic:blipFill>
+                        <pic:spPr bwMode="auto">
+                          <a:xfrm>
+                            <a:off x="0" y="0"/>
+                            <a:ext cx="4140200" cy="138430"/>
+                          </a:xfrm>
+                          <a:prstGeom prst="rect">
+                            <a:avLst/>
+                          </a:prstGeom>
+                          <a:ln>
+                            <a:noFill/>
+                          </a:ln>
+                          <a:extLst>
+                            <a:ext uri="{53640926-AAD7-44D8-BBD7-CCE9431645EC}">
+                              <a14:shadowObscured xmlns:a14="http://schemas.microsoft.com/office/drawing/2010/main"/>
+                            </a:ext>
+                          </a:extLst>
+                        </pic:spPr>
+                      </pic:pic>
+                    </wpg:wgp>
+                  </a:graphicData>
+                </a:graphic>
+              </wp:anchor>
+            </w:drawing>
+          </mc:Choice>
+          <mc:Fallback>
+            <w:pict>
+              <v:group w14:anchorId="162CA805" id="Group 4" o:spid="_x0000_s1026" style="position:absolute;margin-left:0;margin-top:.05pt;width:326pt;height:38.5pt;z-index:-251650048;mso-position-horizontal:center;mso-position-horizontal-relative:margin" coordsize="41402,4895" o:gfxdata="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">
+                <v:shapetype id="_x0000_t75" coordsize="21600,21600" o:spt="75" o:preferrelative="t" path="m@4@5l@4@11@9@11@9@5xe" filled="f" stroked="f">
+                  <v:stroke joinstyle="miter"/>
+                  <v:formulas>
+                    <v:f eqn="if lineDrawn pixelLineWidth 0"/>
+                    <v:f eqn="sum @0 1 0"/>
+                    <v:f eqn="sum 0 0 @1"/>
+                    <v:f eqn="prod @2 1 2"/>
+                    <v:f eqn="prod @3 21600 pixelWidth"/>
+                    <v:f eqn="prod @3 21600 pixelHeight"/>
+                    <v:f eqn="sum @0 0 1"/>
+                    <v:f eqn="prod @6 1 2"/>
+                    <v:f eqn="prod @7 21600 pixelWidth"/>
+                    <v:f eqn="sum @8 21600 0"/>
+                    <v:f eqn="prod @7 21600 pixelHeight"/>
+                    <v:f eqn="sum @10 21600 0"/>
+                  </v:formulas>
+                  <v:path o:extrusionok="f" gradientshapeok="t" o:connecttype="rect"/>
+                  <o:lock v:ext="edit" aspectratio="t"/>
+                </v:shapetype>
+                <v:shape id="Picture 26" o:spid="_x0000_s1027" type="#_x0000_t75" style="position:absolute;top:1389;width:41402;height:3506;visibility:visible;mso-wrap-style:square" o:gfxdata="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">
+                  <v:imagedata r:id="rId12" o:title="" croptop="9364f"/>
+                </v:shape>
+                <v:shape id="Picture 25" o:spid="_x0000_s1028" type="#_x0000_t75" style="position:absolute;width:41402;height:1384;visibility:visible;mso-wrap-style:square" o:gfxdata="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">
+                  <v:imagedata r:id="rId13" o:title="" cropbottom="37408f"/>
+                </v:shape>
+                <w10:wrap type="tight" anchorx="margin"/>
+              </v:group>
+            </w:pict>
+          </mc:Fallback>
+        </mc:AlternateContent>
+      </w:r>
+    </w:p>
+    <w:p/>
+    <w:p>
+      <w:pPr>
+        <w:jc w:val="center"/>
+        <w:rPr>
+          <w:i/>
+          <w:iCs/>
+        </w:rPr>
+      </w:pPr>
+      <w:r>
+        <w:rPr>
+          <w:i/>
+          <w:iCs/>
+        </w:rPr>
+        <w:t>Figure 6: Create admin accounts</w:t>
+      </w:r>
+    </w:p>
+    <w:p>
+      <w:r>
+        <w:rPr>
+          <w:noProof/>
+        </w:rPr>
+        <w:drawing>
+          <wp:anchor distT="0" distB="0" distL="114300" distR="114300" simplePos="0" relativeHeight="251667456" behindDoc="1" locked="0" layoutInCell="1" allowOverlap="1" wp14:anchorId="220C0295" wp14:editId="06D467BF">
+            <wp:simplePos x="0" y="0"/>
+            <wp:positionH relativeFrom="margin">
+              <wp:align>right</wp:align>
+            </wp:positionH>
+            <wp:positionV relativeFrom="paragraph">
+              <wp:posOffset>723341</wp:posOffset>
+            </wp:positionV>
+            <wp:extent cx="5731510" cy="2289810"/>
+            <wp:effectExtent l="0" t="0" r="2540" b="0"/>
+            <wp:wrapTight wrapText="bothSides">
+              <wp:wrapPolygon edited="0">
+                <wp:start x="0" y="0"/>
+                <wp:lineTo x="0" y="21384"/>
+                <wp:lineTo x="21538" y="21384"/>
+                <wp:lineTo x="21538" y="0"/>
+                <wp:lineTo x="0" y="0"/>
+              </wp:wrapPolygon>
+            </wp:wrapTight>
+            <wp:docPr id="58" name="Picture 58"/>
+            <wp:cNvGraphicFramePr>
+              <a:graphicFrameLocks xmlns:a="http://schemas.openxmlformats.org/drawingml/2006/main" noChangeAspect="1"/>
+            </wp:cNvGraphicFramePr>
+            <a:graphic xmlns:a="http://schemas.openxmlformats.org/drawingml/2006/main">
+              <a:graphicData uri="http://schemas.openxmlformats.org/drawingml/2006/picture">
+                <pic:pic xmlns:pic="http://schemas.openxmlformats.org/drawingml/2006/picture">
+                  <pic:nvPicPr>
+                    <pic:cNvPr id="1" name=""/>
+                    <pic:cNvPicPr/>
+                  </pic:nvPicPr>
+                  <pic:blipFill>
+                    <a:blip r:embed="rId14">
+                      <a:extLst>
+                        <a:ext uri="{28A0092B-C50C-407E-A947-70E740481C1C}">
+                          <a14:useLocalDpi xmlns:a14="http://schemas.microsoft.com/office/drawing/2010/main" val="0"/>
+                        </a:ext>
+                      </a:extLst>
+                    </a:blip>
+                    <a:stretch>
+                      <a:fillRect/>
+                    </a:stretch>
+                  </pic:blipFill>
+                  <pic:spPr>
+                    <a:xfrm>
+                      <a:off x="0" y="0"/>
+                      <a:ext cx="5731510" cy="2289810"/>
+                    </a:xfrm>
+                    <a:prstGeom prst="rect">
+                      <a:avLst/>
+                    </a:prstGeom>
+                  </pic:spPr>
+                </pic:pic>
+              </a:graphicData>
+            </a:graphic>
+            <wp14:sizeRelH relativeFrom="page">
+              <wp14:pctWidth>0</wp14:pctWidth>
+            </wp14:sizeRelH>
+            <wp14:sizeRelV relativeFrom="page">
+              <wp14:pctHeight>0</wp14:pctHeight>
+            </wp14:sizeRelV>
+          </wp:anchor>
+        </w:drawing>
+      </w:r>
+      <w:r>
+        <w:t>These accounts require SUDO access to perform root level commands or bypass permissions, as a result sudo must be installed on the virtual machine, this can be achieved by using “pacman -Sy sudo” which installs the sudo packages as seen in figure 7.</w:t>
+      </w:r>
+    </w:p>
+    <w:p>
+      <w:pPr>
+        <w:jc w:val="center"/>
+        <w:rPr>
+          <w:i/>
+          <w:iCs/>
+        </w:rPr>
+      </w:pPr>
+      <w:r>
+        <w:rPr>
+          <w:i/>
+          <w:iCs/>
+        </w:rPr>
+        <w:t>Figure 7: Sudo Install</w:t>
+      </w:r>
+    </w:p>
+    <w:p>
+      <w:r>
+        <w:t xml:space="preserve">Once Sudo is installed it is possible to give the accounts sudo access through the sudoers file, this file contains all the configurations for sudo users, however to access this it is required to set an editor </w:t>
+      </w:r>
+      <w:r>
+        <w:t xml:space="preserve">to edit the file, this can be done by running the “export EDITOR=nano” which sets the default text editor. The user can then run the visudo command and it will open the sudoers file in the nano text editor set using the export command. Once access to the </w:t>
+      </w:r>
+      <w:r>
+        <w:t>sudoers</w:t>
+      </w:r>
+      <w:r>
+        <w:t xml:space="preserve"> file has been established there are two ways of granting  the users sudo access, first you can directly state the user in the sudoers file as shown in figure 8, </w:t>
+      </w:r>
+      <w:r>
+        <w:t>where the user is declared, and they are given access to sudo without inputting a password.</w:t>
+      </w:r>
+    </w:p>
+    <w:p>
+      <w:r>
+        <w:rPr>
+          <w:noProof/>
+        </w:rPr>
+        <w:drawing>
+          <wp:anchor distT="0" distB="0" distL="114300" distR="114300" simplePos="0" relativeHeight="251668480" behindDoc="1" locked="0" layoutInCell="1" allowOverlap="1" wp14:anchorId="6EBD55F3" wp14:editId="421818CA">
+            <wp:simplePos x="0" y="0"/>
+            <wp:positionH relativeFrom="margin">
+              <wp:align>center</wp:align>
+            </wp:positionH>
+            <wp:positionV relativeFrom="paragraph">
+              <wp:posOffset>7899</wp:posOffset>
+            </wp:positionV>
+            <wp:extent cx="3524250" cy="647700"/>
+            <wp:effectExtent l="0" t="0" r="0" b="0"/>
+            <wp:wrapTight wrapText="bothSides">
+              <wp:wrapPolygon edited="0">
+                <wp:start x="0" y="0"/>
+                <wp:lineTo x="0" y="20965"/>
+                <wp:lineTo x="21483" y="20965"/>
+                <wp:lineTo x="21483" y="0"/>
+                <wp:lineTo x="0" y="0"/>
+              </wp:wrapPolygon>
+            </wp:wrapTight>
+            <wp:docPr id="33" name="Picture 33"/>
+            <wp:cNvGraphicFramePr>
+              <a:graphicFrameLocks xmlns:a="http://schemas.openxmlformats.org/drawingml/2006/main" noChangeAspect="1"/>
+            </wp:cNvGraphicFramePr>
+            <a:graphic xmlns:a="http://schemas.openxmlformats.org/drawingml/2006/main">
+              <a:graphicData uri="http://schemas.openxmlformats.org/drawingml/2006/picture">
+                <pic:pic xmlns:pic="http://schemas.openxmlformats.org/drawingml/2006/picture">
+                  <pic:nvPicPr>
+                    <pic:cNvPr id="1" name=""/>
+                    <pic:cNvPicPr/>
+                  </pic:nvPicPr>
+                  <pic:blipFill>
+                    <a:blip r:embed="rId15">
+                      <a:extLst>
+                        <a:ext uri="{28A0092B-C50C-407E-A947-70E740481C1C}">
+                          <a14:useLocalDpi xmlns:a14="http://schemas.microsoft.com/office/drawing/2010/main" val="0"/>
+                        </a:ext>
+                      </a:extLst>
+                    </a:blip>
+                    <a:stretch>
+                      <a:fillRect/>
+                    </a:stretch>
+                  </pic:blipFill>
+                  <pic:spPr>
+                    <a:xfrm>
+                      <a:off x="0" y="0"/>
+                      <a:ext cx="3524250" cy="647700"/>
+                    </a:xfrm>
+                    <a:prstGeom prst="rect">
+                      <a:avLst/>
+                    </a:prstGeom>
+                  </pic:spPr>
+                </pic:pic>
+              </a:graphicData>
+            </a:graphic>
+            <wp14:sizeRelH relativeFrom="page">
+              <wp14:pctWidth>0</wp14:pctWidth>
+            </wp14:sizeRelH>
+            <wp14:sizeRelV relativeFrom="page">
+              <wp14:pctHeight>0</wp14:pctHeight>
+            </wp14:sizeRelV>
+          </wp:anchor>
+        </w:drawing>
+      </w:r>
+    </w:p>
+    <w:p/>
+    <w:p/>
+    <w:p>
+      <w:pPr>
+        <w:jc w:val="center"/>
+      </w:pPr>
+      <w:r>
+        <w:t xml:space="preserve">Figure 8: </w:t>
+      </w:r>
+      <w:r>
+        <w:t>Add users to Sudoers file</w:t>
+      </w:r>
+    </w:p>
+    <w:p>
+      <w:r>
+        <w:t xml:space="preserve">Alternatively, </w:t>
+      </w:r>
+      <w:r>
+        <w:t xml:space="preserve">you can enable the “wheel” group to </w:t>
+      </w:r>
+      <w:r>
+        <w:t>grant</w:t>
+      </w:r>
+      <w:r>
+        <w:t xml:space="preserve"> sudo access and add both admins to the wheel group. Using the wheel group is preferred as if you want a new admin you can just add this account to the wheel group which directly grants sudo ac</w:t>
+      </w:r>
+      <w:r>
+        <w:t>cess</w:t>
+      </w:r>
+      <w:r>
+        <w:t xml:space="preserve"> instead of having to change the sudoers file consistently</w:t>
+      </w:r>
+      <w:r>
+        <w:t xml:space="preserve">, this is shown in figure 9. </w:t>
+      </w:r>
+    </w:p>
+    <w:p>
+      <w:r>
+        <w:rPr>
+          <w:noProof/>
+        </w:rPr>
+        <w:lastRenderedPageBreak/>
+        <w:drawing>
+          <wp:inline distT="0" distB="0" distL="0" distR="0" wp14:anchorId="64C299DC" wp14:editId="5AC164D1">
+            <wp:extent cx="5731510" cy="1849755"/>
+            <wp:effectExtent l="0" t="0" r="2540" b="0"/>
+            <wp:docPr id="48" name="Picture 48"/>
+            <wp:cNvGraphicFramePr>
+              <a:graphicFrameLocks xmlns:a="http://schemas.openxmlformats.org/drawingml/2006/main" noChangeAspect="1"/>
+            </wp:cNvGraphicFramePr>
+            <a:graphic xmlns:a="http://schemas.openxmlformats.org/drawingml/2006/main">
+              <a:graphicData uri="http://schemas.openxmlformats.org/drawingml/2006/picture">
+                <pic:pic xmlns:pic="http://schemas.openxmlformats.org/drawingml/2006/picture">
+                  <pic:nvPicPr>
+                    <pic:cNvPr id="1" name=""/>
+                    <pic:cNvPicPr/>
+                  </pic:nvPicPr>
+                  <pic:blipFill>
+                    <a:blip r:embed="rId16"/>
+                    <a:stretch>
+                      <a:fillRect/>
+                    </a:stretch>
+                  </pic:blipFill>
+                  <pic:spPr>
+                    <a:xfrm>
+                      <a:off x="0" y="0"/>
+                      <a:ext cx="5731510" cy="1849755"/>
+                    </a:xfrm>
+                    <a:prstGeom prst="rect">
+                      <a:avLst/>
+                    </a:prstGeom>
+                  </pic:spPr>
+                </pic:pic>
+              </a:graphicData>
+            </a:graphic>
+          </wp:inline>
+        </w:drawing>
+      </w:r>
+    </w:p>
+    <w:p>
+      <w:pPr>
+        <w:jc w:val="center"/>
+        <w:rPr>
+          <w:i/>
+          <w:iCs/>
+        </w:rPr>
+      </w:pPr>
+      <w:r>
+        <w:rPr>
+          <w:i/>
+          <w:iCs/>
+        </w:rPr>
+        <w:t>Figure 9: Wheel Group Sudo</w:t>
+      </w:r>
+    </w:p>
+    <w:p>
+      <w:r>
+        <w:t xml:space="preserve">These users must now be added to the wheel group in order to use the sudo permissions that wheel has, this can be done by using “usermod &lt;username&gt; -g wheel” this will add the user to the group (-g) wheel. This is shown in figure 10. </w:t>
+      </w:r>
+    </w:p>
+    <w:p>
+      <w:r>
+        <w:rPr>
+          <w:noProof/>
+        </w:rPr>
+        <w:drawing>
+          <wp:anchor distT="0" distB="0" distL="114300" distR="114300" simplePos="0" relativeHeight="251669504" behindDoc="1" locked="0" layoutInCell="1" allowOverlap="1" wp14:anchorId="441BADC9" wp14:editId="21293ADA">
+            <wp:simplePos x="0" y="0"/>
+            <wp:positionH relativeFrom="margin">
+              <wp:align>center</wp:align>
+            </wp:positionH>
+            <wp:positionV relativeFrom="paragraph">
+              <wp:posOffset>7315</wp:posOffset>
+            </wp:positionV>
+            <wp:extent cx="4838700" cy="714375"/>
+            <wp:effectExtent l="0" t="0" r="0" b="9525"/>
+            <wp:wrapTight wrapText="bothSides">
+              <wp:wrapPolygon edited="0">
+                <wp:start x="0" y="0"/>
+                <wp:lineTo x="0" y="21312"/>
+                <wp:lineTo x="21515" y="21312"/>
+                <wp:lineTo x="21515" y="0"/>
+                <wp:lineTo x="0" y="0"/>
+              </wp:wrapPolygon>
+            </wp:wrapTight>
+            <wp:docPr id="47" name="Picture 47"/>
+            <wp:cNvGraphicFramePr>
+              <a:graphicFrameLocks xmlns:a="http://schemas.openxmlformats.org/drawingml/2006/main" noChangeAspect="1"/>
+            </wp:cNvGraphicFramePr>
+            <a:graphic xmlns:a="http://schemas.openxmlformats.org/drawingml/2006/main">
+              <a:graphicData uri="http://schemas.openxmlformats.org/drawingml/2006/picture">
+                <pic:pic xmlns:pic="http://schemas.openxmlformats.org/drawingml/2006/picture">
+                  <pic:nvPicPr>
+                    <pic:cNvPr id="1" name=""/>
+                    <pic:cNvPicPr/>
+                  </pic:nvPicPr>
+                  <pic:blipFill>
+                    <a:blip r:embed="rId17">
+                      <a:extLst>
+                        <a:ext uri="{28A0092B-C50C-407E-A947-70E740481C1C}">
+                          <a14:useLocalDpi xmlns:a14="http://schemas.microsoft.com/office/drawing/2010/main" val="0"/>
+                        </a:ext>
+                      </a:extLst>
+                    </a:blip>
+                    <a:stretch>
+                      <a:fillRect/>
+                    </a:stretch>
+                  </pic:blipFill>
+                  <pic:spPr>
+                    <a:xfrm>
+                      <a:off x="0" y="0"/>
+                      <a:ext cx="4838700" cy="714375"/>
+                    </a:xfrm>
+                    <a:prstGeom prst="rect">
+                      <a:avLst/>
+                    </a:prstGeom>
+                  </pic:spPr>
+                </pic:pic>
+              </a:graphicData>
+            </a:graphic>
+            <wp14:sizeRelH relativeFrom="page">
+              <wp14:pctWidth>0</wp14:pctWidth>
+            </wp14:sizeRelH>
+            <wp14:sizeRelV relativeFrom="page">
+              <wp14:pctHeight>0</wp14:pctHeight>
+            </wp14:sizeRelV>
+          </wp:anchor>
+        </w:drawing>
+      </w:r>
+      <w:r>
+        <w:t xml:space="preserve"> </w:t>
+      </w:r>
+    </w:p>
+    <w:p/>
+    <w:p/>
+    <w:p>
+      <w:pPr>
+        <w:jc w:val="center"/>
+        <w:rPr>
+          <w:i/>
+          <w:iCs/>
+        </w:rPr>
+      </w:pPr>
+      <w:r>
+        <w:rPr>
+          <w:i/>
+          <w:iCs/>
+        </w:rPr>
+        <w:t>Figure 10: Add Admins to Wheel Group</w:t>
+      </w:r>
+    </w:p>
+    <w:p>
+      <w:r>
+        <w:t xml:space="preserve">These user now have sudo access which makes them incredibly powerful users in the system, these accounts should be the most secure accounts on the network so their passwords should be changed to a secure password. A secure password should not be obvious </w:t>
+      </w:r>
+      <w:r>
+        <w:t xml:space="preserve">to any user and should be complicated enough to not be brute forced, therefore a secure password can be made by a user </w:t>
+      </w:r>
+      <w:r>
+        <w:t xml:space="preserve">although the user should abide by the Hull University Password Policy </w:t>
+      </w:r>
+      <w:sdt>
+        <w:sdtPr>
+          <w:id w:val="-651748271"/>
+          <w:citation/>
+        </w:sdtPr>
+        <w:sdtContent>
+          <w:r>
+            <w:fldChar w:fldCharType="begin"/>
+          </w:r>
+          <w:r>
+            <w:instrText xml:space="preserve"> CITATION Hul20 \l 2057 </w:instrText>
+          </w:r>
+          <w:r>
+            <w:fldChar w:fldCharType="separate"/>
+          </w:r>
+          <w:r>
+            <w:rPr>
+              <w:noProof/>
+            </w:rPr>
+            <w:t>(Hull University , 2020)</w:t>
+          </w:r>
+          <w:r>
+            <w:fldChar w:fldCharType="end"/>
+          </w:r>
+        </w:sdtContent>
+      </w:sdt>
+      <w:r>
+        <w:t xml:space="preserve">. For these passwords the admin chose to use the website random key gen to generate passwords for these accounts </w:t>
+      </w:r>
+      <w:sdt>
+        <w:sdtPr>
+          <w:id w:val="1110711567"/>
+          <w:citation/>
+        </w:sdtPr>
+        <w:sdtContent>
+          <w:r>
+            <w:fldChar w:fldCharType="begin"/>
+          </w:r>
+          <w:r>
+            <w:instrText xml:space="preserve"> CITATION Ran \l 2057 </w:instrText>
+          </w:r>
+          <w:r>
+            <w:fldChar w:fldCharType="separate"/>
+          </w:r>
+          <w:r>
+            <w:rPr>
+              <w:noProof/>
+            </w:rPr>
+            <w:t>(Random Keygen, n.d.)</w:t>
+          </w:r>
+          <w:r>
+            <w:fldChar w:fldCharType="end"/>
+          </w:r>
+        </w:sdtContent>
+      </w:sdt>
+      <w:r>
+        <w:t xml:space="preserve">. To change these passwords the root user can issue the command “passwd &lt;username&gt;” as the root user and sudo users can change anyone’s passwords but normal users can only change their own. This is shown in Figure 11. </w:t>
+      </w:r>
+    </w:p>
+    <w:p>
+      <w:r>
+        <w:rPr>
+          <w:noProof/>
+        </w:rPr>
+        <w:drawing>
+          <wp:anchor distT="0" distB="0" distL="114300" distR="114300" simplePos="0" relativeHeight="251670528" behindDoc="1" locked="0" layoutInCell="1" allowOverlap="1" wp14:anchorId="0EF6627E" wp14:editId="4C8C24B8">
+            <wp:simplePos x="0" y="0"/>
+            <wp:positionH relativeFrom="margin">
+              <wp:align>center</wp:align>
+            </wp:positionH>
+            <wp:positionV relativeFrom="paragraph">
+              <wp:posOffset>5004</wp:posOffset>
+            </wp:positionV>
+            <wp:extent cx="3971925" cy="1571625"/>
+            <wp:effectExtent l="0" t="0" r="9525" b="9525"/>
+            <wp:wrapTight wrapText="bothSides">
+              <wp:wrapPolygon edited="0">
+                <wp:start x="0" y="0"/>
+                <wp:lineTo x="0" y="21469"/>
+                <wp:lineTo x="21548" y="21469"/>
+                <wp:lineTo x="21548" y="0"/>
+                <wp:lineTo x="0" y="0"/>
+              </wp:wrapPolygon>
+            </wp:wrapTight>
+            <wp:docPr id="51" name="Picture 51"/>
+            <wp:cNvGraphicFramePr>
+              <a:graphicFrameLocks xmlns:a="http://schemas.openxmlformats.org/drawingml/2006/main" noChangeAspect="1"/>
+            </wp:cNvGraphicFramePr>
+            <a:graphic xmlns:a="http://schemas.openxmlformats.org/drawingml/2006/main">
+              <a:graphicData uri="http://schemas.openxmlformats.org/drawingml/2006/picture">
+                <pic:pic xmlns:pic="http://schemas.openxmlformats.org/drawingml/2006/picture">
+                  <pic:nvPicPr>
+                    <pic:cNvPr id="1" name=""/>
+                    <pic:cNvPicPr/>
+                  </pic:nvPicPr>
+                  <pic:blipFill>
+                    <a:blip r:embed="rId18">
+                      <a:extLst>
+                        <a:ext uri="{28A0092B-C50C-407E-A947-70E740481C1C}">
+                          <a14:useLocalDpi xmlns:a14="http://schemas.microsoft.com/office/drawing/2010/main" val="0"/>
+                        </a:ext>
+                      </a:extLst>
+                    </a:blip>
+                    <a:stretch>
+                      <a:fillRect/>
+                    </a:stretch>
+                  </pic:blipFill>
+                  <pic:spPr>
+                    <a:xfrm>
+                      <a:off x="0" y="0"/>
+                      <a:ext cx="3971925" cy="1571625"/>
+                    </a:xfrm>
+                    <a:prstGeom prst="rect">
+                      <a:avLst/>
+                    </a:prstGeom>
+                  </pic:spPr>
+                </pic:pic>
+              </a:graphicData>
+            </a:graphic>
+            <wp14:sizeRelH relativeFrom="page">
+              <wp14:pctWidth>0</wp14:pctWidth>
+            </wp14:sizeRelH>
+            <wp14:sizeRelV relativeFrom="page">
+              <wp14:pctHeight>0</wp14:pctHeight>
+            </wp14:sizeRelV>
+          </wp:anchor>
+        </w:drawing>
+      </w:r>
+    </w:p>
+    <w:p/>
+    <w:p/>
+    <w:p/>
+    <w:p/>
+    <w:p/>
+    <w:p>
+      <w:pPr>
+        <w:jc w:val="center"/>
+        <w:rPr>
+          <w:i/>
+          <w:iCs/>
+        </w:rPr>
+      </w:pPr>
+      <w:r>
+        <w:rPr>
+          <w:i/>
+          <w:iCs/>
+        </w:rPr>
+        <w:t>Figure 11: Change Admin Passwords</w:t>
+      </w:r>
+    </w:p>
+    <w:p>
+      <w:pPr>
+        <w:jc w:val="center"/>
+        <w:rPr>
+          <w:i/>
+          <w:iCs/>
+        </w:rPr>
+      </w:pPr>
+      <w:r>
+        <w:rPr>
+          <w:i/>
+          <w:iCs/>
+        </w:rPr>
+        <w:t xml:space="preserve">Duncan: </w:t>
+      </w:r>
+      <w:proofErr w:type="spellStart"/>
+      <w:r>
+        <w:rPr>
+          <w:i/>
+          <w:iCs/>
+        </w:rPr>
+        <w:t>LMvsGplYwW</w:t>
+      </w:r>
+      <w:proofErr w:type="spellEnd"/>
+      <w:r>
+        <w:rPr>
+          <w:i/>
+          <w:iCs/>
+        </w:rPr>
+        <w:t xml:space="preserve"> , Ashley: </w:t>
+      </w:r>
+      <w:r>
+        <w:rPr>
+          <w:i/>
+          <w:iCs/>
+        </w:rPr>
+        <w:t>UyQ3xNJTZA</w:t>
+      </w:r>
+    </w:p>
+    <w:p>
+      <w:pPr>
+        <w:jc w:val="center"/>
+        <w:rPr>
+          <w:i/>
+          <w:iCs/>
+        </w:rPr>
+      </w:pPr>
     </w:p>
     <w:p>
       <w:pPr>
         <w:pStyle w:val="Heading1"/>
       </w:pPr>
-      <w:r>
-        <w:t xml:space="preserve">User accounts </w:t>
-      </w:r>
-    </w:p>
+      <w:bookmarkStart w:id="3" w:name="_Toc37606952"/>
+      <w:r>
+        <w:lastRenderedPageBreak/>
+        <w:t>Securing root user</w:t>
+      </w:r>
+      <w:bookmarkEnd w:id="3"/>
+      <w:r>
+        <w:t xml:space="preserve"> </w:t>
+      </w:r>
+    </w:p>
+    <w:p>
+      <w:r>
+        <w:t xml:space="preserve">Now that the system has admin accounts that can manage and administrate the root account is no longer required and should be locked down as much as possible as if someone has </w:t>
+      </w:r>
+      <w:r>
+        <w:t>access</w:t>
+      </w:r>
+      <w:r>
+        <w:t xml:space="preserve"> to this account they could cause significant damage to the system. The root password can be changed as above this ensures some security although its best that root is entirely disabled so no user can login as root. This is possible by navigating to “etc” and editing the “passwd” file with nano, the admin can now change the root user to have no logins from users, this is shown in figure 12. Once saved no user can log in to root which is shown in figure 13.</w:t>
+      </w:r>
+    </w:p>
+    <w:p>
+      <w:r>
+        <w:rPr>
+          <w:noProof/>
+        </w:rPr>
+        <w:drawing>
+          <wp:anchor distT="0" distB="0" distL="114300" distR="114300" simplePos="0" relativeHeight="251671552" behindDoc="1" locked="0" layoutInCell="1" allowOverlap="1" wp14:anchorId="3796D8F2" wp14:editId="1E36AB2E">
+            <wp:simplePos x="0" y="0"/>
+            <wp:positionH relativeFrom="margin">
+              <wp:align>center</wp:align>
+            </wp:positionH>
+            <wp:positionV relativeFrom="paragraph">
+              <wp:posOffset>12726</wp:posOffset>
+            </wp:positionV>
+            <wp:extent cx="4615891" cy="2191858"/>
+            <wp:effectExtent l="0" t="0" r="0" b="0"/>
+            <wp:wrapTight wrapText="bothSides">
+              <wp:wrapPolygon edited="0">
+                <wp:start x="0" y="0"/>
+                <wp:lineTo x="0" y="21406"/>
+                <wp:lineTo x="21484" y="21406"/>
+                <wp:lineTo x="21484" y="0"/>
+                <wp:lineTo x="0" y="0"/>
+              </wp:wrapPolygon>
+            </wp:wrapTight>
+            <wp:docPr id="16" name="Picture 16"/>
+            <wp:cNvGraphicFramePr>
+              <a:graphicFrameLocks xmlns:a="http://schemas.openxmlformats.org/drawingml/2006/main" noChangeAspect="1"/>
+            </wp:cNvGraphicFramePr>
+            <a:graphic xmlns:a="http://schemas.openxmlformats.org/drawingml/2006/main">
+              <a:graphicData uri="http://schemas.openxmlformats.org/drawingml/2006/picture">
+                <pic:pic xmlns:pic="http://schemas.openxmlformats.org/drawingml/2006/picture">
+                  <pic:nvPicPr>
+                    <pic:cNvPr id="1" name=""/>
+                    <pic:cNvPicPr/>
+                  </pic:nvPicPr>
+                  <pic:blipFill>
+                    <a:blip r:embed="rId19">
+                      <a:extLst>
+                        <a:ext uri="{28A0092B-C50C-407E-A947-70E740481C1C}">
+                          <a14:useLocalDpi xmlns:a14="http://schemas.microsoft.com/office/drawing/2010/main" val="0"/>
+                        </a:ext>
+                      </a:extLst>
+                    </a:blip>
+                    <a:stretch>
+                      <a:fillRect/>
+                    </a:stretch>
+                  </pic:blipFill>
+                  <pic:spPr>
+                    <a:xfrm>
+                      <a:off x="0" y="0"/>
+                      <a:ext cx="4615891" cy="2191858"/>
+                    </a:xfrm>
+                    <a:prstGeom prst="rect">
+                      <a:avLst/>
+                    </a:prstGeom>
+                  </pic:spPr>
+                </pic:pic>
+              </a:graphicData>
+            </a:graphic>
+            <wp14:sizeRelH relativeFrom="page">
+              <wp14:pctWidth>0</wp14:pctWidth>
+            </wp14:sizeRelH>
+            <wp14:sizeRelV relativeFrom="page">
+              <wp14:pctHeight>0</wp14:pctHeight>
+            </wp14:sizeRelV>
+          </wp:anchor>
+        </w:drawing>
+      </w:r>
+    </w:p>
+    <w:p/>
+    <w:p/>
+    <w:p/>
+    <w:p/>
+    <w:p/>
+    <w:p/>
+    <w:p/>
+    <w:p>
+      <w:pPr>
+        <w:jc w:val="center"/>
+        <w:rPr>
+          <w:i/>
+          <w:iCs/>
+        </w:rPr>
+      </w:pPr>
+      <w:r>
+        <w:rPr>
+          <w:i/>
+          <w:iCs/>
+        </w:rPr>
+        <w:t xml:space="preserve">Figure 12: disable </w:t>
+      </w:r>
+      <w:r>
+        <w:rPr>
+          <w:i/>
+          <w:iCs/>
+        </w:rPr>
+        <w:t>R</w:t>
+      </w:r>
+      <w:r>
+        <w:rPr>
+          <w:i/>
+          <w:iCs/>
+        </w:rPr>
+        <w:t xml:space="preserve">oot </w:t>
+      </w:r>
+      <w:r>
+        <w:rPr>
+          <w:i/>
+          <w:iCs/>
+        </w:rPr>
+        <w:t>A</w:t>
+      </w:r>
+      <w:r>
+        <w:rPr>
+          <w:i/>
+          <w:iCs/>
+        </w:rPr>
+        <w:t>ccess</w:t>
+      </w:r>
+    </w:p>
+    <w:p>
+      <w:pPr>
+        <w:jc w:val="center"/>
+        <w:rPr>
+          <w:i/>
+          <w:iCs/>
+        </w:rPr>
+      </w:pPr>
+      <w:r>
+        <w:rPr>
+          <w:noProof/>
+        </w:rPr>
+        <w:drawing>
+          <wp:inline distT="0" distB="0" distL="0" distR="0" wp14:anchorId="28383353" wp14:editId="0F15B3EC">
+            <wp:extent cx="4029075" cy="923925"/>
+            <wp:effectExtent l="0" t="0" r="9525" b="9525"/>
+            <wp:docPr id="20" name="Picture 20"/>
+            <wp:cNvGraphicFramePr>
+              <a:graphicFrameLocks xmlns:a="http://schemas.openxmlformats.org/drawingml/2006/main" noChangeAspect="1"/>
+            </wp:cNvGraphicFramePr>
+            <a:graphic xmlns:a="http://schemas.openxmlformats.org/drawingml/2006/main">
+              <a:graphicData uri="http://schemas.openxmlformats.org/drawingml/2006/picture">
+                <pic:pic xmlns:pic="http://schemas.openxmlformats.org/drawingml/2006/picture">
+                  <pic:nvPicPr>
+                    <pic:cNvPr id="1" name=""/>
+                    <pic:cNvPicPr/>
+                  </pic:nvPicPr>
+                  <pic:blipFill>
+                    <a:blip r:embed="rId20"/>
+                    <a:stretch>
+                      <a:fillRect/>
+                    </a:stretch>
+                  </pic:blipFill>
+                  <pic:spPr>
+                    <a:xfrm>
+                      <a:off x="0" y="0"/>
+                      <a:ext cx="4029075" cy="923925"/>
+                    </a:xfrm>
+                    <a:prstGeom prst="rect">
+                      <a:avLst/>
+                    </a:prstGeom>
+                  </pic:spPr>
+                </pic:pic>
+              </a:graphicData>
+            </a:graphic>
+          </wp:inline>
+        </w:drawing>
+      </w:r>
+    </w:p>
+    <w:p>
+      <w:pPr>
+        <w:jc w:val="center"/>
+        <w:rPr>
+          <w:i/>
+          <w:iCs/>
+        </w:rPr>
+      </w:pPr>
+      <w:r>
+        <w:rPr>
+          <w:i/>
+          <w:iCs/>
+        </w:rPr>
+        <w:t>Figure 13: Root Disabled</w:t>
+      </w:r>
+    </w:p>
+    <w:p/>
+    <w:p/>
+    <w:p/>
+    <w:p/>
     <w:p>
       <w:pPr>
         <w:pStyle w:val="Heading1"/>
       </w:pPr>
-      <w:bookmarkStart w:id="3" w:name="_Toc37426126"/>
-      <w:r>
-        <w:t>Securing root user</w:t>
-      </w:r>
-      <w:bookmarkEnd w:id="3"/>
+      <w:bookmarkStart w:id="4" w:name="_Toc37606953"/>
+      <w:r>
+        <w:lastRenderedPageBreak/>
+        <w:t>User accounts</w:t>
+      </w:r>
+      <w:bookmarkEnd w:id="4"/>
       <w:r>
         <w:t xml:space="preserve"> </w:t>
       </w:r>
@@ -1921,11 +2923,11 @@
       <w:pPr>
         <w:pStyle w:val="Heading1"/>
       </w:pPr>
-      <w:bookmarkStart w:id="4" w:name="_Toc37426127"/>
+      <w:bookmarkStart w:id="5" w:name="_Toc37606954"/>
       <w:r>
         <w:t>Configuring SSH &amp; Public Key Authentication</w:t>
       </w:r>
-      <w:bookmarkEnd w:id="4"/>
+      <w:bookmarkEnd w:id="5"/>
       <w:r>
         <w:t xml:space="preserve"> </w:t>
       </w:r>
@@ -1934,11 +2936,11 @@
       <w:pPr>
         <w:pStyle w:val="Heading1"/>
       </w:pPr>
-      <w:bookmarkStart w:id="5" w:name="_Toc37426128"/>
+      <w:bookmarkStart w:id="6" w:name="_Toc37606955"/>
       <w:r>
         <w:t>Known Host Authentication</w:t>
       </w:r>
-      <w:bookmarkEnd w:id="5"/>
+      <w:bookmarkEnd w:id="6"/>
       <w:r>
         <w:t xml:space="preserve"> </w:t>
       </w:r>
@@ -1947,11 +2949,11 @@
       <w:pPr>
         <w:pStyle w:val="Heading1"/>
       </w:pPr>
-      <w:bookmarkStart w:id="6" w:name="_Toc37426129"/>
+      <w:bookmarkStart w:id="7" w:name="_Toc37606956"/>
       <w:r>
         <w:t>User Groups and Folder permissions</w:t>
       </w:r>
-      <w:bookmarkEnd w:id="6"/>
+      <w:bookmarkEnd w:id="7"/>
       <w:r>
         <w:t xml:space="preserve"> </w:t>
       </w:r>
@@ -1960,11 +2962,11 @@
       <w:pPr>
         <w:pStyle w:val="Heading1"/>
       </w:pPr>
-      <w:bookmarkStart w:id="7" w:name="_Toc37426130"/>
+      <w:bookmarkStart w:id="8" w:name="_Toc37606957"/>
       <w:r>
         <w:t>Uploading Research Material</w:t>
       </w:r>
-      <w:bookmarkEnd w:id="7"/>
+      <w:bookmarkEnd w:id="8"/>
       <w:r>
         <w:t xml:space="preserve"> </w:t>
       </w:r>
@@ -1973,14 +2975,146 @@
       <w:pPr>
         <w:pStyle w:val="Heading1"/>
       </w:pPr>
-      <w:bookmarkStart w:id="8" w:name="_Toc37426131"/>
+      <w:bookmarkStart w:id="9" w:name="_Toc37606958"/>
       <w:r>
         <w:t>Critical Reflection &amp; Conclusion</w:t>
       </w:r>
-      <w:bookmarkEnd w:id="8"/>
+      <w:bookmarkEnd w:id="9"/>
       <w:r>
         <w:t xml:space="preserve"> </w:t>
       </w:r>
+    </w:p>
+    <w:p>
+      <w:pPr>
+        <w:rPr>
+          <w:rFonts w:asciiTheme="majorHAnsi" w:eastAsiaTheme="majorEastAsia" w:hAnsiTheme="majorHAnsi" w:cstheme="majorBidi"/>
+          <w:sz w:val="32"/>
+          <w:szCs w:val="32"/>
+        </w:rPr>
+      </w:pPr>
+      <w:r>
+        <w:br w:type="page"/>
+      </w:r>
+    </w:p>
+    <w:bookmarkStart w:id="10" w:name="_Toc37606959" w:displacedByCustomXml="next"/>
+    <w:sdt>
+      <w:sdtPr>
+        <w:id w:val="1053890823"/>
+        <w:docPartObj>
+          <w:docPartGallery w:val="Bibliographies"/>
+          <w:docPartUnique/>
+        </w:docPartObj>
+      </w:sdtPr>
+      <w:sdtEndPr>
+        <w:rPr>
+          <w:rFonts w:asciiTheme="minorHAnsi" w:eastAsiaTheme="minorHAnsi" w:hAnsiTheme="minorHAnsi" w:cstheme="minorBidi"/>
+          <w:sz w:val="22"/>
+          <w:szCs w:val="22"/>
+        </w:rPr>
+      </w:sdtEndPr>
+      <w:sdtContent>
+        <w:p>
+          <w:pPr>
+            <w:pStyle w:val="Heading1"/>
+          </w:pPr>
+          <w:r>
+            <w:t>Bibliography</w:t>
+          </w:r>
+          <w:bookmarkEnd w:id="10"/>
+        </w:p>
+        <w:sdt>
+          <w:sdtPr>
+            <w:id w:val="111145805"/>
+            <w:bibliography/>
+          </w:sdtPr>
+          <w:sdtContent>
+            <w:p>
+              <w:pPr>
+                <w:pStyle w:val="Bibliography"/>
+                <w:ind w:left="720" w:hanging="720"/>
+                <w:rPr>
+                  <w:noProof/>
+                  <w:sz w:val="24"/>
+                  <w:szCs w:val="24"/>
+                </w:rPr>
+              </w:pPr>
+              <w:r>
+                <w:fldChar w:fldCharType="begin"/>
+              </w:r>
+              <w:r>
+                <w:instrText xml:space="preserve"> BIBLIOGRAPHY </w:instrText>
+              </w:r>
+              <w:r>
+                <w:fldChar w:fldCharType="separate"/>
+              </w:r>
+              <w:r>
+                <w:rPr>
+                  <w:noProof/>
+                </w:rPr>
+                <w:t xml:space="preserve">Hull University . (2020, Febuary 11). </w:t>
+              </w:r>
+              <w:r>
+                <w:rPr>
+                  <w:i/>
+                  <w:iCs/>
+                  <w:noProof/>
+                </w:rPr>
+                <w:t>Hull Univeristy Password Policy</w:t>
+              </w:r>
+              <w:r>
+                <w:rPr>
+                  <w:noProof/>
+                </w:rPr>
+                <w:t>. Retrieved from Hull University : https://www.hull.ac.uk/editor-assets/docs/password-policy.pdf</w:t>
+              </w:r>
+            </w:p>
+            <w:p>
+              <w:pPr>
+                <w:pStyle w:val="Bibliography"/>
+                <w:ind w:left="720" w:hanging="720"/>
+                <w:rPr>
+                  <w:noProof/>
+                </w:rPr>
+              </w:pPr>
+              <w:r>
+                <w:rPr>
+                  <w:noProof/>
+                </w:rPr>
+                <w:t xml:space="preserve">Random Keygen. (n.d.). </w:t>
+              </w:r>
+              <w:r>
+                <w:rPr>
+                  <w:i/>
+                  <w:iCs/>
+                  <w:noProof/>
+                </w:rPr>
+                <w:t>Random Keygen</w:t>
+              </w:r>
+              <w:r>
+                <w:rPr>
+                  <w:noProof/>
+                </w:rPr>
+                <w:t>. Retrieved from Random Keygen: https://randomkeygen.com/</w:t>
+              </w:r>
+            </w:p>
+            <w:p>
+              <w:r>
+                <w:rPr>
+                  <w:b/>
+                  <w:bCs/>
+                  <w:noProof/>
+                </w:rPr>
+                <w:fldChar w:fldCharType="end"/>
+              </w:r>
+            </w:p>
+          </w:sdtContent>
+        </w:sdt>
+      </w:sdtContent>
+    </w:sdt>
+    <w:p>
+      <w:pPr>
+        <w:pStyle w:val="Heading1"/>
+      </w:pPr>
     </w:p>
     <w:sectPr>
       <w:pgSz w:w="11906" w:h="16838"/>
@@ -2117,6 +3251,7 @@
     <w:lsdException w:name="HTML Sample" w:semiHidden="1" w:unhideWhenUsed="1"/>
     <w:lsdException w:name="HTML Typewriter" w:semiHidden="1" w:unhideWhenUsed="1"/>
     <w:lsdException w:name="HTML Variable" w:semiHidden="1" w:unhideWhenUsed="1"/>
+    <w:lsdException w:name="Normal Table" w:semiHidden="1" w:unhideWhenUsed="1"/>
     <w:lsdException w:name="annotation subject" w:semiHidden="1" w:unhideWhenUsed="1"/>
     <w:lsdException w:name="No List" w:semiHidden="1" w:unhideWhenUsed="1"/>
     <w:lsdException w:name="Outline List 1" w:semiHidden="1" w:unhideWhenUsed="1"/>
@@ -2162,9 +3297,11 @@
     <w:lsdException w:name="Table Subtle 1" w:semiHidden="1" w:unhideWhenUsed="1"/>
     <w:lsdException w:name="Table Subtle 2" w:semiHidden="1" w:unhideWhenUsed="1"/>
     <w:lsdException w:name="Table Web 1" w:semiHidden="1" w:unhideWhenUsed="1"/>
+    <w:lsdException w:name="Table Web 2" w:semiHidden="1" w:unhideWhenUsed="1"/>
     <w:lsdException w:name="Table Web 3" w:semiHidden="1" w:unhideWhenUsed="1"/>
     <w:lsdException w:name="Balloon Text" w:semiHidden="1" w:unhideWhenUsed="1"/>
     <w:lsdException w:name="Table Grid" w:uiPriority="39"/>
+    <w:lsdException w:name="Table Theme" w:semiHidden="1" w:unhideWhenUsed="1"/>
     <w:lsdException w:name="Placeholder Text" w:semiHidden="1"/>
     <w:lsdException w:name="No Spacing" w:uiPriority="1" w:qFormat="1"/>
     <w:lsdException w:name="Light Shading" w:uiPriority="60"/>
@@ -2503,6 +3640,14 @@
       <w:u w:val="single"/>
     </w:rPr>
   </w:style>
+  <w:style w:type="paragraph" w:styleId="Bibliography">
+    <w:name w:val="Bibliography"/>
+    <w:basedOn w:val="Normal"/>
+    <w:next w:val="Normal"/>
+    <w:uiPriority w:val="37"/>
+    <w:unhideWhenUsed/>
+    <w:rsid w:val="005B1999"/>
+  </w:style>
 </w:styles>
 </file>
 
@@ -2652,7 +3797,7 @@
     <w:charset w:val="00"/>
     <w:family w:val="roman"/>
     <w:pitch w:val="variable"/>
-    <w:sig w:usb0="E0002AFF" w:usb1="C0007841" w:usb2="00000009" w:usb3="00000000" w:csb0="000001FF" w:csb1="00000000"/>
+    <w:sig w:usb0="E0002EFF" w:usb1="C000785B" w:usb2="00000009" w:usb3="00000000" w:csb0="000001FF" w:csb1="00000000"/>
   </w:font>
   <w:font w:name="Calibri Light">
     <w:panose1 w:val="020F0302020204030204"/>
@@ -2682,6 +3827,8 @@
     <w:rsidRoot w:val="005C2C5C"/>
     <w:rsid w:val="004F042D"/>
     <w:rsid w:val="005C2C5C"/>
+    <w:rsid w:val="008301E2"/>
+    <w:rsid w:val="00D346B7"/>
   </w:rsids>
   <m:mathPr>
     <m:mathFont m:val="Cambria Math"/>
@@ -3453,11 +4600,43 @@
 </file>
 
 <file path=customXml/item1.xml><?xml version="1.0" encoding="utf-8"?>
-<b:Sources xmlns:b="http://schemas.openxmlformats.org/officeDocument/2006/bibliography" xmlns="http://schemas.openxmlformats.org/officeDocument/2006/bibliography" SelectedStyle="\APASixthEditionOfficeOnline.xsl" StyleName="APA" Version="6"/>
+<b:Sources xmlns:b="http://schemas.openxmlformats.org/officeDocument/2006/bibliography" xmlns="http://schemas.openxmlformats.org/officeDocument/2006/bibliography" SelectedStyle="\APASixthEditionOfficeOnline.xsl" StyleName="APA" Version="6">
+  <b:Source>
+    <b:Tag>Hul20</b:Tag>
+    <b:SourceType>InternetSite</b:SourceType>
+    <b:Guid>{485224F4-21A5-4574-A7CF-A82C094CEF5E}</b:Guid>
+    <b:Author>
+      <b:Author>
+        <b:Corporate>Hull University </b:Corporate>
+      </b:Author>
+    </b:Author>
+    <b:Title>Hull Univeristy Password Policy</b:Title>
+    <b:InternetSiteTitle>Hull University </b:InternetSiteTitle>
+    <b:Year>2020</b:Year>
+    <b:Month>Febuary</b:Month>
+    <b:Day>11</b:Day>
+    <b:URL>https://www.hull.ac.uk/editor-assets/docs/password-policy.pdf</b:URL>
+    <b:RefOrder>1</b:RefOrder>
+  </b:Source>
+  <b:Source>
+    <b:Tag>Ran</b:Tag>
+    <b:SourceType>InternetSite</b:SourceType>
+    <b:Guid>{005006DD-CDA7-432E-9B6B-0ADEA6F8E69B}</b:Guid>
+    <b:Author>
+      <b:Author>
+        <b:Corporate>Random Keygen</b:Corporate>
+      </b:Author>
+    </b:Author>
+    <b:Title>Random Keygen</b:Title>
+    <b:InternetSiteTitle>Random Keygen</b:InternetSiteTitle>
+    <b:URL>https://randomkeygen.com/</b:URL>
+    <b:RefOrder>2</b:RefOrder>
+  </b:Source>
+</b:Sources>
 </file>
 
 <file path=customXml/itemProps1.xml><?xml version="1.0" encoding="utf-8"?>
-<ds:datastoreItem xmlns:ds="http://schemas.openxmlformats.org/officeDocument/2006/customXml" ds:itemID="{CAECBE1D-F932-4950-AD9A-3E08E4BF2FA4}">
+<ds:datastoreItem xmlns:ds="http://schemas.openxmlformats.org/officeDocument/2006/customXml" ds:itemID="{1030D5C3-73A5-460A-A118-B82DE7E88421}">
   <ds:schemaRefs>
     <ds:schemaRef ds:uri="http://schemas.openxmlformats.org/officeDocument/2006/bibliography"/>
   </ds:schemaRefs>

</xml_diff>